<commit_message>
feat: update document handling and UI for clerical error processing, including version bump and file exclusions
</commit_message>
<xml_diff>
--- a/resources/documents/RA 9048 RA 10172/Live Birth/petition_RA_10172.docx
+++ b/resources/documents/RA 9048 RA 10172/Live Birth/petition_RA_10172.docx
@@ -1,6 +1,6 @@
 
 <file path=word/document.xml><?xml version="1.0" encoding="utf-8"?>
-<w:document xmlns:wpc="http://schemas.microsoft.com/office/word/2010/wordprocessingCanvas" xmlns:cx="http://schemas.microsoft.com/office/drawing/2014/chartex" xmlns:cx1="http://schemas.microsoft.com/office/drawing/2015/9/8/chartex" xmlns:cx2="http://schemas.microsoft.com/office/drawing/2015/10/21/chartex" xmlns:cx3="http://schemas.microsoft.com/office/drawing/2016/5/9/chartex" xmlns:cx4="http://schemas.microsoft.com/office/drawing/2016/5/10/chartex" xmlns:cx5="http://schemas.microsoft.com/office/drawing/2016/5/11/chartex" xmlns:cx6="http://schemas.microsoft.com/office/drawing/2016/5/12/chartex" xmlns:cx7="http://schemas.microsoft.com/office/drawing/2016/5/13/chartex" xmlns:cx8="http://schemas.microsoft.com/office/drawing/2016/5/14/chartex" xmlns:mc="http://schemas.openxmlformats.org/markup-compatibility/2006" xmlns:aink="http://schemas.microsoft.com/office/drawing/2016/ink" xmlns:am3d="http://schemas.microsoft.com/office/drawing/2017/model3d" xmlns:o="urn:schemas-microsoft-com:office:office" xmlns:oel="http://schemas.microsoft.com/office/2019/extlst" xmlns:r="http://schemas.openxmlformats.org/officeDocument/2006/relationships" xmlns:m="http://schemas.openxmlformats.org/officeDocument/2006/math" xmlns:v="urn:schemas-microsoft-com:vml" xmlns:wp14="http://schemas.microsoft.com/office/word/2010/wordprocessingDrawing" xmlns:wp="http://schemas.openxmlformats.org/drawingml/2006/wordprocessingDrawing" xmlns:w10="urn:schemas-microsoft-com:office:word" xmlns:w="http://schemas.openxmlformats.org/wordprocessingml/2006/main" xmlns:w14="http://schemas.microsoft.com/office/word/2010/wordml" xmlns:w15="http://schemas.microsoft.com/office/word/2012/wordml" xmlns:w16cex="http://schemas.microsoft.com/office/word/2018/wordml/cex" xmlns:w16cid="http://schemas.microsoft.com/office/word/2016/wordml/cid" xmlns:w16="http://schemas.microsoft.com/office/word/2018/wordml" xmlns:w16du="http://schemas.microsoft.com/office/word/2023/wordml/word16du" xmlns:w16sdtdh="http://schemas.microsoft.com/office/word/2020/wordml/sdtdatahash" xmlns:w16se="http://schemas.microsoft.com/office/word/2015/wordml/symex" xmlns:wpg="http://schemas.microsoft.com/office/word/2010/wordprocessingGroup" xmlns:wpi="http://schemas.microsoft.com/office/word/2010/wordprocessingInk" xmlns:wne="http://schemas.microsoft.com/office/word/2006/wordml" xmlns:wps="http://schemas.microsoft.com/office/word/2010/wordprocessingShape" mc:Ignorable="w14 w15 w16se w16cid w16 w16cex w16sdtdh w16du wp14">
+<w:document xmlns:wpc="http://schemas.microsoft.com/office/word/2010/wordprocessingCanvas" xmlns:cx="http://schemas.microsoft.com/office/drawing/2014/chartex" xmlns:cx1="http://schemas.microsoft.com/office/drawing/2015/9/8/chartex" xmlns:cx2="http://schemas.microsoft.com/office/drawing/2015/10/21/chartex" xmlns:cx3="http://schemas.microsoft.com/office/drawing/2016/5/9/chartex" xmlns:cx4="http://schemas.microsoft.com/office/drawing/2016/5/10/chartex" xmlns:cx5="http://schemas.microsoft.com/office/drawing/2016/5/11/chartex" xmlns:cx6="http://schemas.microsoft.com/office/drawing/2016/5/12/chartex" xmlns:cx7="http://schemas.microsoft.com/office/drawing/2016/5/13/chartex" xmlns:cx8="http://schemas.microsoft.com/office/drawing/2016/5/14/chartex" xmlns:mc="http://schemas.openxmlformats.org/markup-compatibility/2006" xmlns:aink="http://schemas.microsoft.com/office/drawing/2016/ink" xmlns:am3d="http://schemas.microsoft.com/office/drawing/2017/model3d" xmlns:o="urn:schemas-microsoft-com:office:office" xmlns:oel="http://schemas.microsoft.com/office/2019/extlst" xmlns:r="http://schemas.openxmlformats.org/officeDocument/2006/relationships" xmlns:m="http://schemas.openxmlformats.org/officeDocument/2006/math" xmlns:v="urn:schemas-microsoft-com:vml" xmlns:wp14="http://schemas.microsoft.com/office/word/2010/wordprocessingDrawing" xmlns:wp="http://schemas.openxmlformats.org/drawingml/2006/wordprocessingDrawing" xmlns:w10="urn:schemas-microsoft-com:office:word" xmlns:w="http://schemas.openxmlformats.org/wordprocessingml/2006/main" xmlns:w14="http://schemas.microsoft.com/office/word/2010/wordml" xmlns:w15="http://schemas.microsoft.com/office/word/2012/wordml" xmlns:w16cex="http://schemas.microsoft.com/office/word/2018/wordml/cex" xmlns:w16cid="http://schemas.microsoft.com/office/word/2016/wordml/cid" xmlns:w16="http://schemas.microsoft.com/office/word/2018/wordml" xmlns:w16du="http://schemas.microsoft.com/office/word/2023/wordml/word16du" xmlns:w16sdtdh="http://schemas.microsoft.com/office/word/2020/wordml/sdtdatahash" xmlns:w16sdtfl="http://schemas.microsoft.com/office/word/2024/wordml/sdtformatlock" xmlns:w16se="http://schemas.microsoft.com/office/word/2015/wordml/symex" xmlns:wpg="http://schemas.microsoft.com/office/word/2010/wordprocessingGroup" xmlns:wpi="http://schemas.microsoft.com/office/word/2010/wordprocessingInk" xmlns:wne="http://schemas.microsoft.com/office/word/2006/wordml" xmlns:wps="http://schemas.microsoft.com/office/word/2010/wordprocessingShape" mc:Ignorable="w14 w15 w16se w16cid w16 w16cex w16sdtdh w16sdtfl w16du wp14">
   <w:body>
     <w:p>
       <w:pPr>
@@ -319,7 +319,23 @@
           <w:color w:val="000000"/>
           <w:sz w:val="22"/>
         </w:rPr>
-        <w:t>{header_province}</w:t>
+        <w:t>{</w:t>
+      </w:r>
+      <w:proofErr w:type="spellStart"/>
+      <w:r>
+        <w:rPr>
+          <w:color w:val="000000"/>
+          <w:sz w:val="22"/>
+        </w:rPr>
+        <w:t>header_province</w:t>
+      </w:r>
+      <w:proofErr w:type="spellEnd"/>
+      <w:r>
+        <w:rPr>
+          <w:color w:val="000000"/>
+          <w:sz w:val="22"/>
+        </w:rPr>
+        <w:t>}</w:t>
       </w:r>
     </w:p>
     <w:p>
@@ -337,7 +353,25 @@
           <w:color w:val="000000"/>
           <w:sz w:val="22"/>
         </w:rPr>
-        <w:t>{header_municipality}</w:t>
+        <w:t>{</w:t>
+      </w:r>
+      <w:proofErr w:type="spellStart"/>
+      <w:r>
+        <w:rPr>
+          <w:b/>
+          <w:color w:val="000000"/>
+          <w:sz w:val="22"/>
+        </w:rPr>
+        <w:t>header_municipality</w:t>
+      </w:r>
+      <w:proofErr w:type="spellEnd"/>
+      <w:r>
+        <w:rPr>
+          <w:b/>
+          <w:color w:val="000000"/>
+          <w:sz w:val="22"/>
+        </w:rPr>
+        <w:t>}</w:t>
       </w:r>
     </w:p>
     <w:p>
@@ -388,7 +422,27 @@
                       <w:bCs/>
                       <w:sz w:val="22"/>
                     </w:rPr>
-                    <w:t>{petition_number}</w:t>
+                    <w:t>{</w:t>
+                  </w:r>
+                  <w:proofErr w:type="spellStart"/>
+                  <w:r>
+                    <w:rPr>
+                      <w:rFonts w:ascii="Arial" w:hAnsi="Arial" w:cs="Arial"/>
+                      <w:b/>
+                      <w:bCs/>
+                      <w:sz w:val="22"/>
+                    </w:rPr>
+                    <w:t>petition_number</w:t>
+                  </w:r>
+                  <w:proofErr w:type="spellEnd"/>
+                  <w:r>
+                    <w:rPr>
+                      <w:rFonts w:ascii="Arial" w:hAnsi="Arial" w:cs="Arial"/>
+                      <w:b/>
+                      <w:bCs/>
+                      <w:sz w:val="22"/>
+                    </w:rPr>
+                    <w:t>}</w:t>
                   </w:r>
                 </w:p>
               </w:txbxContent>
@@ -459,13 +513,23 @@
           </v:shape>
         </w:pict>
       </w:r>
+      <w:proofErr w:type="spellStart"/>
       <w:r>
         <w:rPr>
           <w:color w:val="000000"/>
           <w:sz w:val="22"/>
           <w:u w:val="single"/>
         </w:rPr>
-        <w:t>Bayambang, Pangasinan</w:t>
+        <w:t>Bayambang</w:t>
+      </w:r>
+      <w:proofErr w:type="spellEnd"/>
+      <w:r>
+        <w:rPr>
+          <w:color w:val="000000"/>
+          <w:sz w:val="22"/>
+          <w:u w:val="single"/>
+        </w:rPr>
+        <w:t>, Pangasinan</w:t>
       </w:r>
       <w:r>
         <w:rPr>
@@ -579,6 +643,56 @@
           <w:sz w:val="20"/>
         </w:rPr>
       </w:pPr>
+      <w:r>
+        <w:rPr>
+          <w:b/>
+          <w:noProof/>
+          <w:color w:val="000000"/>
+          <w:sz w:val="20"/>
+        </w:rPr>
+        <w:pict w14:anchorId="52243610">
+          <v:shape id="_x0000_s1177" type="#_x0000_t202" style="position:absolute;margin-left:0;margin-top:7.4pt;width:296.4pt;height:27pt;z-index:9" filled="f" stroked="f" strokeweight="3pt">
+            <v:stroke linestyle="thinThin"/>
+            <v:textbox style="mso-next-textbox:#_x0000_s1177">
+              <w:txbxContent>
+                <w:p>
+                  <w:pPr>
+                    <w:pStyle w:val="Standard"/>
+                    <w:jc w:val="center"/>
+                    <w:rPr>
+                      <w:rFonts w:ascii="Arial" w:hAnsi="Arial" w:cs="Arial"/>
+                      <w:sz w:val="22"/>
+                    </w:rPr>
+                  </w:pPr>
+                  <w:r>
+                    <w:rPr>
+                      <w:rFonts w:ascii="Arial" w:hAnsi="Arial" w:cs="Arial"/>
+                      <w:sz w:val="22"/>
+                    </w:rPr>
+                    <w:t>{</w:t>
+                  </w:r>
+                  <w:proofErr w:type="spellStart"/>
+                  <w:r>
+                    <w:rPr>
+                      <w:rFonts w:ascii="Arial" w:hAnsi="Arial" w:cs="Arial"/>
+                      <w:sz w:val="22"/>
+                    </w:rPr>
+                    <w:t>petitioner_name</w:t>
+                  </w:r>
+                  <w:proofErr w:type="spellEnd"/>
+                  <w:r>
+                    <w:rPr>
+                      <w:rFonts w:ascii="Arial" w:hAnsi="Arial" w:cs="Arial"/>
+                      <w:sz w:val="22"/>
+                    </w:rPr>
+                    <w:t>}</w:t>
+                  </w:r>
+                </w:p>
+              </w:txbxContent>
+            </v:textbox>
+          </v:shape>
+        </w:pict>
+      </w:r>
       <w:r>
         <w:rPr>
           <w:b/>
@@ -611,40 +725,6 @@
           </v:shape>
         </w:pict>
       </w:r>
-      <w:r>
-        <w:rPr>
-          <w:b/>
-          <w:noProof/>
-          <w:color w:val="000000"/>
-          <w:sz w:val="20"/>
-        </w:rPr>
-        <w:pict w14:anchorId="52243610">
-          <v:shape id="_x0000_s1177" type="#_x0000_t202" style="position:absolute;margin-left:24.45pt;margin-top:7.4pt;width:226.2pt;height:27pt;z-index:9" filled="f" stroked="f" strokeweight="3pt">
-            <v:stroke linestyle="thinThin"/>
-            <v:textbox style="mso-next-textbox:#_x0000_s1177">
-              <w:txbxContent>
-                <w:p>
-                  <w:pPr>
-                    <w:pStyle w:val="Standard"/>
-                    <w:jc w:val="center"/>
-                    <w:rPr>
-                      <w:rFonts w:ascii="Arial" w:hAnsi="Arial" w:cs="Arial"/>
-                      <w:sz w:val="22"/>
-                    </w:rPr>
-                  </w:pPr>
-                  <w:r>
-                    <w:rPr>
-                      <w:rFonts w:ascii="Arial" w:hAnsi="Arial" w:cs="Arial"/>
-                      <w:sz w:val="22"/>
-                    </w:rPr>
-                    <w:t>{petitioner_name}</w:t>
-                  </w:r>
-                </w:p>
-              </w:txbxContent>
-            </v:textbox>
-          </v:shape>
-        </w:pict>
-      </w:r>
     </w:p>
     <w:p>
       <w:pPr>
@@ -679,7 +759,21 @@
                     <w:rPr>
                       <w:rFonts w:ascii="Arial" w:hAnsi="Arial" w:cs="Arial"/>
                     </w:rPr>
-                    <w:t>{petitioner_address}</w:t>
+                    <w:t>{</w:t>
+                  </w:r>
+                  <w:proofErr w:type="spellStart"/>
+                  <w:r>
+                    <w:rPr>
+                      <w:rFonts w:ascii="Arial" w:hAnsi="Arial" w:cs="Arial"/>
+                    </w:rPr>
+                    <w:t>petitioner_address</w:t>
+                  </w:r>
+                  <w:proofErr w:type="spellEnd"/>
+                  <w:r>
+                    <w:rPr>
+                      <w:rFonts w:ascii="Arial" w:hAnsi="Arial" w:cs="Arial"/>
+                    </w:rPr>
+                    <w:t>}</w:t>
                   </w:r>
                 </w:p>
               </w:txbxContent>
@@ -695,7 +789,7 @@
           <w:sz w:val="20"/>
         </w:rPr>
         <w:pict w14:anchorId="3772E00C">
-          <v:shape id="_x0000_s1085" type="#_x0000_t202" style="position:absolute;left:0;text-align:left;margin-left:182.25pt;margin-top:36.45pt;width:141.75pt;height:18pt;z-index:-11" stroked="f">
+          <v:shape id="_x0000_s1085" type="#_x0000_t202" style="position:absolute;left:0;text-align:left;margin-left:182.25pt;margin-top:36.45pt;width:141.75pt;height:18pt;z-index:-9" stroked="f">
             <v:textbox style="mso-next-textbox:#_x0000_s1085">
               <w:txbxContent>
                 <w:p>
@@ -729,7 +823,7 @@
           <w:sz w:val="20"/>
         </w:rPr>
         <w:pict w14:anchorId="4D0A02E7">
-          <v:shape id="_x0000_s1083" type="#_x0000_t202" style="position:absolute;left:0;text-align:left;margin-left:66.75pt;margin-top:8.7pt;width:141.75pt;height:18pt;z-index:-13" stroked="f">
+          <v:shape id="_x0000_s1083" type="#_x0000_t202" style="position:absolute;left:0;text-align:left;margin-left:66.75pt;margin-top:8.7pt;width:141.75pt;height:18pt;z-index:-11" stroked="f">
             <v:textbox style="mso-next-textbox:#_x0000_s1083">
               <w:txbxContent>
                 <w:p>
@@ -763,7 +857,7 @@
           <w:sz w:val="20"/>
         </w:rPr>
         <w:pict w14:anchorId="141E29E4">
-          <v:shape id="_x0000_s1084" type="#_x0000_t202" style="position:absolute;left:0;text-align:left;margin-left:336.75pt;margin-top:8.7pt;width:141.75pt;height:18pt;z-index:-12" stroked="f">
+          <v:shape id="_x0000_s1084" type="#_x0000_t202" style="position:absolute;left:0;text-align:left;margin-left:336.75pt;margin-top:8.7pt;width:141.75pt;height:18pt;z-index:-10" stroked="f">
             <v:textbox style="mso-next-textbox:#_x0000_s1084">
               <w:txbxContent>
                 <w:p>
@@ -830,7 +924,7 @@
           <w:sz w:val="22"/>
         </w:rPr>
         <w:pict w14:anchorId="4F80CB1E">
-          <v:shape id="_x0000_s1404" type="#_x0000_t202" style="position:absolute;left:0;text-align:left;margin-left:-6.6pt;margin-top:14.6pt;width:92pt;height:27pt;z-index:49" filled="f" stroked="f" strokeweight="3pt">
+          <v:shape id="_x0000_s1404" type="#_x0000_t202" style="position:absolute;left:0;text-align:left;margin-left:-6.6pt;margin-top:14.6pt;width:92pt;height:27pt;z-index:38" filled="f" stroked="f" strokeweight="3pt">
             <v:stroke linestyle="thinThin"/>
             <v:textbox>
               <w:txbxContent>
@@ -881,7 +975,7 @@
           <w:sz w:val="20"/>
         </w:rPr>
         <w:pict w14:anchorId="4F80CB1E">
-          <v:shape id="_x0000_s1405" type="#_x0000_t202" style="position:absolute;left:0;text-align:left;margin-left:-7.1pt;margin-top:21.15pt;width:92pt;height:27pt;z-index:50" filled="f" stroked="f" strokeweight="3pt">
+          <v:shape id="_x0000_s1405" type="#_x0000_t202" style="position:absolute;left:0;text-align:left;margin-left:-7.1pt;margin-top:21.15pt;width:92pt;height:27pt;z-index:39" filled="f" stroked="f" strokeweight="3pt">
             <v:stroke linestyle="thinThin"/>
             <v:textbox>
               <w:txbxContent>
@@ -897,31 +991,7 @@
                     <w:rPr>
                       <w:rFonts w:ascii="Arial" w:hAnsi="Arial" w:cs="Arial"/>
                     </w:rPr>
-                    <w:t>{#</w:t>
-                  </w:r>
-                  <w:r>
-                    <w:rPr>
-                      <w:rFonts w:ascii="Arial" w:hAnsi="Arial" w:cs="Arial"/>
-                    </w:rPr>
-                    <w:t>the</w:t>
-                  </w:r>
-                  <w:r>
-                    <w:rPr>
-                      <w:rFonts w:ascii="Arial" w:hAnsi="Arial" w:cs="Arial"/>
-                    </w:rPr>
-                    <w:t>}x{/</w:t>
-                  </w:r>
-                  <w:r>
-                    <w:rPr>
-                      <w:rFonts w:ascii="Arial" w:hAnsi="Arial" w:cs="Arial"/>
-                    </w:rPr>
-                    <w:t>the</w:t>
-                  </w:r>
-                  <w:r>
-                    <w:rPr>
-                      <w:rFonts w:ascii="Arial" w:hAnsi="Arial" w:cs="Arial"/>
-                    </w:rPr>
-                    <w:t>}</w:t>
+                    <w:t>{#the}x{/the}</w:t>
                   </w:r>
                 </w:p>
                 <w:p/>
@@ -958,6 +1028,7 @@
                     </w:rPr>
                     <w:t>{</w:t>
                   </w:r>
+                  <w:proofErr w:type="spellStart"/>
                   <w:r>
                     <w:rPr>
                       <w:rFonts w:ascii="Arial" w:hAnsi="Arial" w:cs="Arial"/>
@@ -970,7 +1041,15 @@
                       <w:rFonts w:ascii="Arial" w:hAnsi="Arial" w:cs="Arial"/>
                       <w:sz w:val="22"/>
                     </w:rPr>
-                    <w:t>_owner}</w:t>
+                    <w:t>_owner</w:t>
+                  </w:r>
+                  <w:proofErr w:type="spellEnd"/>
+                  <w:r>
+                    <w:rPr>
+                      <w:rFonts w:ascii="Arial" w:hAnsi="Arial" w:cs="Arial"/>
+                      <w:sz w:val="22"/>
+                    </w:rPr>
+                    <w:t>}</w:t>
                   </w:r>
                 </w:p>
               </w:txbxContent>
@@ -1041,7 +1120,23 @@
                       <w:rFonts w:ascii="Arial" w:hAnsi="Arial" w:cs="Arial"/>
                       <w:sz w:val="22"/>
                     </w:rPr>
-                    <w:t>{relation_owner}</w:t>
+                    <w:t>{</w:t>
+                  </w:r>
+                  <w:proofErr w:type="spellStart"/>
+                  <w:r>
+                    <w:rPr>
+                      <w:rFonts w:ascii="Arial" w:hAnsi="Arial" w:cs="Arial"/>
+                      <w:sz w:val="22"/>
+                    </w:rPr>
+                    <w:t>relation_owner</w:t>
+                  </w:r>
+                  <w:proofErr w:type="spellEnd"/>
+                  <w:r>
+                    <w:rPr>
+                      <w:rFonts w:ascii="Arial" w:hAnsi="Arial" w:cs="Arial"/>
+                      <w:sz w:val="22"/>
+                    </w:rPr>
+                    <w:t>}</w:t>
                   </w:r>
                 </w:p>
               </w:txbxContent>
@@ -1066,7 +1161,7 @@
           <w:sz w:val="22"/>
         </w:rPr>
         <w:pict w14:anchorId="0BC50C6F">
-          <v:shape id="_x0000_s1087" type="#_x0000_t202" style="position:absolute;left:0;text-align:left;margin-left:263.25pt;margin-top:9.4pt;width:141.75pt;height:18pt;z-index:-10" stroked="f">
+          <v:shape id="_x0000_s1087" type="#_x0000_t202" style="position:absolute;left:0;text-align:left;margin-left:263.25pt;margin-top:9.4pt;width:141.75pt;height:18pt;z-index:-8" stroked="f">
             <v:textbox style="mso-next-textbox:#_x0000_s1087">
               <w:txbxContent>
                 <w:p>
@@ -1166,6 +1261,7 @@
                     </w:rPr>
                     <w:t>{</w:t>
                   </w:r>
+                  <w:proofErr w:type="spellStart"/>
                   <w:r>
                     <w:rPr>
                       <w:rFonts w:ascii="Arial" w:hAnsi="Arial" w:cs="Arial"/>
@@ -1173,6 +1269,7 @@
                     </w:rPr>
                     <w:t>event_date</w:t>
                   </w:r>
+                  <w:proofErr w:type="spellEnd"/>
                   <w:r>
                     <w:rPr>
                       <w:rFonts w:ascii="Arial" w:hAnsi="Arial" w:cs="Arial"/>
@@ -1214,6 +1311,7 @@
                     </w:rPr>
                     <w:t>{</w:t>
                   </w:r>
+                  <w:proofErr w:type="spellStart"/>
                   <w:r>
                     <w:rPr>
                       <w:rFonts w:ascii="Arial" w:hAnsi="Arial" w:cs="Arial"/>
@@ -1221,6 +1319,7 @@
                     </w:rPr>
                     <w:t>event_municipality</w:t>
                   </w:r>
+                  <w:proofErr w:type="spellEnd"/>
                   <w:r>
                     <w:rPr>
                       <w:rFonts w:ascii="Arial" w:hAnsi="Arial" w:cs="Arial"/>
@@ -1241,7 +1340,7 @@
           <w:sz w:val="22"/>
         </w:rPr>
         <w:pict w14:anchorId="5B5B7EA9">
-          <v:shape id="_x0000_s1088" type="#_x0000_t202" style="position:absolute;left:0;text-align:left;margin-left:209.25pt;margin-top:9.7pt;width:141.75pt;height:18pt;z-index:-9" stroked="f">
+          <v:shape id="_x0000_s1088" type="#_x0000_t202" style="position:absolute;left:0;text-align:left;margin-left:209.25pt;margin-top:9.7pt;width:141.75pt;height:18pt;z-index:-7" stroked="f">
             <v:textbox style="mso-next-textbox:#_x0000_s1088">
               <w:txbxContent>
                 <w:p>
@@ -1319,7 +1418,23 @@
                       <w:rFonts w:ascii="Arial" w:hAnsi="Arial" w:cs="Arial"/>
                       <w:sz w:val="22"/>
                     </w:rPr>
-                    <w:t>{registry_number}</w:t>
+                    <w:t>{</w:t>
+                  </w:r>
+                  <w:proofErr w:type="spellStart"/>
+                  <w:r>
+                    <w:rPr>
+                      <w:rFonts w:ascii="Arial" w:hAnsi="Arial" w:cs="Arial"/>
+                      <w:sz w:val="22"/>
+                    </w:rPr>
+                    <w:t>registry_number</w:t>
+                  </w:r>
+                  <w:proofErr w:type="spellEnd"/>
+                  <w:r>
+                    <w:rPr>
+                      <w:rFonts w:ascii="Arial" w:hAnsi="Arial" w:cs="Arial"/>
+                      <w:sz w:val="22"/>
+                    </w:rPr>
+                    <w:t>}</w:t>
                   </w:r>
                 </w:p>
                 <w:p>
@@ -1364,6 +1479,7 @@
                     </w:rPr>
                     <w:t>{</w:t>
                   </w:r>
+                  <w:proofErr w:type="spellStart"/>
                   <w:r>
                     <w:rPr>
                       <w:rFonts w:ascii="Arial" w:hAnsi="Arial" w:cs="Arial"/>
@@ -1376,7 +1492,15 @@
                       <w:rFonts w:ascii="Arial" w:hAnsi="Arial" w:cs="Arial"/>
                       <w:sz w:val="22"/>
                     </w:rPr>
-                    <w:t>_country}</w:t>
+                    <w:t>_country</w:t>
+                  </w:r>
+                  <w:proofErr w:type="spellEnd"/>
+                  <w:r>
+                    <w:rPr>
+                      <w:rFonts w:ascii="Arial" w:hAnsi="Arial" w:cs="Arial"/>
+                      <w:sz w:val="22"/>
+                    </w:rPr>
+                    <w:t>}</w:t>
                   </w:r>
                 </w:p>
               </w:txbxContent>
@@ -1412,12 +1536,21 @@
                     </w:rPr>
                     <w:t>{</w:t>
                   </w:r>
-                  <w:r>
-                    <w:rPr>
-                      <w:rFonts w:ascii="Arial" w:hAnsi="Arial" w:cs="Arial"/>
-                      <w:sz w:val="22"/>
-                    </w:rPr>
-                    <w:t>event_province}</w:t>
+                  <w:proofErr w:type="spellStart"/>
+                  <w:r>
+                    <w:rPr>
+                      <w:rFonts w:ascii="Arial" w:hAnsi="Arial" w:cs="Arial"/>
+                      <w:sz w:val="22"/>
+                    </w:rPr>
+                    <w:t>event_province</w:t>
+                  </w:r>
+                  <w:proofErr w:type="spellEnd"/>
+                  <w:r>
+                    <w:rPr>
+                      <w:rFonts w:ascii="Arial" w:hAnsi="Arial" w:cs="Arial"/>
+                      <w:sz w:val="22"/>
+                    </w:rPr>
+                    <w:t>}</w:t>
                   </w:r>
                 </w:p>
               </w:txbxContent>
@@ -1432,7 +1565,7 @@
           <w:sz w:val="22"/>
         </w:rPr>
         <w:pict w14:anchorId="54B85A39">
-          <v:shape id="_x0000_s1092" type="#_x0000_t202" style="position:absolute;left:0;text-align:left;margin-left:270pt;margin-top:36.35pt;width:141.75pt;height:18pt;z-index:-5" stroked="f">
+          <v:shape id="_x0000_s1092" type="#_x0000_t202" style="position:absolute;left:0;text-align:left;margin-left:270pt;margin-top:36.35pt;width:141.75pt;height:18pt;z-index:-3" stroked="f">
             <v:textbox style="mso-next-textbox:#_x0000_s1092">
               <w:txbxContent>
                 <w:p>
@@ -1465,7 +1598,7 @@
           <w:sz w:val="22"/>
         </w:rPr>
         <w:pict w14:anchorId="3F6A2BAD">
-          <v:shape id="_x0000_s1091" type="#_x0000_t202" style="position:absolute;left:0;text-align:left;margin-left:27pt;margin-top:36.35pt;width:141.75pt;height:18pt;z-index:-6" stroked="f">
+          <v:shape id="_x0000_s1091" type="#_x0000_t202" style="position:absolute;left:0;text-align:left;margin-left:27pt;margin-top:36.35pt;width:141.75pt;height:18pt;z-index:-4" stroked="f">
             <v:textbox style="mso-next-textbox:#_x0000_s1091">
               <w:txbxContent>
                 <w:p>
@@ -1498,7 +1631,7 @@
           <w:sz w:val="22"/>
         </w:rPr>
         <w:pict w14:anchorId="671A660F">
-          <v:shape id="_x0000_s1089" type="#_x0000_t202" style="position:absolute;left:0;text-align:left;margin-left:153pt;margin-top:8.5pt;width:141.75pt;height:18pt;z-index:-8" stroked="f">
+          <v:shape id="_x0000_s1089" type="#_x0000_t202" style="position:absolute;left:0;text-align:left;margin-left:153pt;margin-top:8.5pt;width:141.75pt;height:18pt;z-index:-6" stroked="f">
             <v:textbox style="mso-next-textbox:#_x0000_s1089">
               <w:txbxContent>
                 <w:p>
@@ -1531,7 +1664,7 @@
           <w:sz w:val="22"/>
         </w:rPr>
         <w:pict w14:anchorId="7ACA41F6">
-          <v:shape id="_x0000_s1090" type="#_x0000_t202" style="position:absolute;left:0;text-align:left;margin-left:342pt;margin-top:8.5pt;width:141.75pt;height:18pt;z-index:-7" stroked="f">
+          <v:shape id="_x0000_s1090" type="#_x0000_t202" style="position:absolute;left:0;text-align:left;margin-left:342pt;margin-top:8.5pt;width:141.75pt;height:18pt;z-index:-5" stroked="f">
             <v:textbox style="mso-next-textbox:#_x0000_s1090">
               <w:txbxContent>
                 <w:p>
@@ -1562,7 +1695,23 @@
           <w:color w:val="000000"/>
           <w:sz w:val="22"/>
         </w:rPr>
-        <w:t>I/He/She was born on _____________________________, at ___________________________, __________________________________, ___________________________________________.</w:t>
+        <w:t>I/</w:t>
+      </w:r>
+      <w:proofErr w:type="spellStart"/>
+      <w:r>
+        <w:rPr>
+          <w:color w:val="000000"/>
+          <w:sz w:val="22"/>
+        </w:rPr>
+        <w:t>He/She</w:t>
+      </w:r>
+      <w:proofErr w:type="spellEnd"/>
+      <w:r>
+        <w:rPr>
+          <w:color w:val="000000"/>
+          <w:sz w:val="22"/>
+        </w:rPr>
+        <w:t xml:space="preserve"> was born on _____________________________, at ___________________________, __________________________________, ___________________________________________.</w:t>
       </w:r>
     </w:p>
     <w:p>
@@ -1919,6 +2068,7 @@
               </w:rPr>
               <w:t>{</w:t>
             </w:r>
+            <w:proofErr w:type="spellStart"/>
             <w:r>
               <w:rPr>
                 <w:rFonts w:ascii="Arial" w:hAnsi="Arial" w:cs="Arial"/>
@@ -1937,7 +2087,18 @@
                 <w:szCs w:val="22"/>
                 <w:shd w:val="clear" w:color="auto" w:fill="FFFFFF"/>
               </w:rPr>
-              <w:t>from}</w:t>
+              <w:t>from</w:t>
+            </w:r>
+            <w:proofErr w:type="spellEnd"/>
+            <w:r>
+              <w:rPr>
+                <w:rFonts w:ascii="Arial" w:hAnsi="Arial" w:cs="Arial"/>
+                <w:color w:val="000000"/>
+                <w:sz w:val="22"/>
+                <w:szCs w:val="22"/>
+                <w:shd w:val="clear" w:color="auto" w:fill="FFFFFF"/>
+              </w:rPr>
+              <w:t>}</w:t>
             </w:r>
           </w:p>
         </w:tc>
@@ -1979,6 +2140,7 @@
               </w:rPr>
               <w:t>{</w:t>
             </w:r>
+            <w:proofErr w:type="spellStart"/>
             <w:r>
               <w:rPr>
                 <w:rFonts w:ascii="Arial" w:hAnsi="Arial" w:cs="Arial"/>
@@ -1997,7 +2159,18 @@
                 <w:szCs w:val="22"/>
                 <w:shd w:val="clear" w:color="auto" w:fill="FFFFFF"/>
               </w:rPr>
-              <w:t>to}{/}</w:t>
+              <w:t>to</w:t>
+            </w:r>
+            <w:proofErr w:type="spellEnd"/>
+            <w:r>
+              <w:rPr>
+                <w:rFonts w:ascii="Arial" w:hAnsi="Arial" w:cs="Arial"/>
+                <w:color w:val="000000"/>
+                <w:sz w:val="22"/>
+                <w:szCs w:val="22"/>
+                <w:shd w:val="clear" w:color="auto" w:fill="FFFFFF"/>
+              </w:rPr>
+              <w:t>}{/}</w:t>
             </w:r>
           </w:p>
         </w:tc>
@@ -2089,6 +2262,7 @@
         </w:rPr>
         <w:t>{</w:t>
       </w:r>
+      <w:proofErr w:type="spellStart"/>
       <w:r>
         <w:rPr>
           <w:b/>
@@ -2096,6 +2270,7 @@
         </w:rPr>
         <w:t>error_num</w:t>
       </w:r>
+      <w:proofErr w:type="spellEnd"/>
       <w:r>
         <w:rPr>
           <w:b/>
@@ -2157,7 +2332,7 @@
           <w:rFonts w:ascii="Arial" w:hAnsi="Arial"/>
         </w:rPr>
         <w:pict w14:anchorId="5BB31924">
-          <v:shape id="_x0000_s1397" type="#_x0000_t202" style="width:379.85pt;height:44.1pt;mso-left-percent:-10001;mso-top-percent:-10001;mso-position-horizontal:absolute;mso-position-horizontal-relative:char;mso-position-vertical:absolute;mso-position-vertical-relative:line;mso-left-percent:-10001;mso-top-percent:-10001" filled="f" stroked="f">
+          <v:shape id="_x0000_s1409" type="#_x0000_t202" style="width:379.85pt;height:44.1pt;mso-left-percent:-10001;mso-top-percent:-10001;mso-position-horizontal:absolute;mso-position-horizontal-relative:char;mso-position-vertical:absolute;mso-position-vertical-relative:line;mso-left-percent:-10001;mso-top-percent:-10001" filled="f" stroked="f">
             <v:textbox>
               <w:txbxContent>
                 <w:p>
@@ -2297,6 +2472,7 @@
         </w:rPr>
         <w:t>{</w:t>
       </w:r>
+      <w:proofErr w:type="spellStart"/>
       <w:r>
         <w:rPr>
           <w:rFonts w:ascii="Arial" w:hAnsi="Arial" w:cs="Arial"/>
@@ -2313,6 +2489,7 @@
         </w:rPr>
         <w:t>name</w:t>
       </w:r>
+      <w:proofErr w:type="spellEnd"/>
       <w:r>
         <w:rPr>
           <w:rFonts w:ascii="Arial" w:hAnsi="Arial" w:cs="Arial"/>
@@ -2376,7 +2553,23 @@
           <w:color w:val="000000"/>
           <w:sz w:val="22"/>
         </w:rPr>
-        <w:t xml:space="preserve">I have/He/She </w:t>
+        <w:t>I have/</w:t>
+      </w:r>
+      <w:proofErr w:type="spellStart"/>
+      <w:r>
+        <w:rPr>
+          <w:color w:val="000000"/>
+          <w:sz w:val="22"/>
+        </w:rPr>
+        <w:t>He/She</w:t>
+      </w:r>
+      <w:proofErr w:type="spellEnd"/>
+      <w:r>
+        <w:rPr>
+          <w:color w:val="000000"/>
+          <w:sz w:val="22"/>
+        </w:rPr>
+        <w:t xml:space="preserve"> </w:t>
       </w:r>
       <w:r>
         <w:rPr>
@@ -2439,6 +2632,7 @@
                     </w:rPr>
                     <w:t>{</w:t>
                   </w:r>
+                  <w:proofErr w:type="spellStart"/>
                   <w:r>
                     <w:rPr>
                       <w:rFonts w:ascii="Arial" w:hAnsi="Arial" w:cs="Arial"/>
@@ -2451,7 +2645,15 @@
                       <w:rFonts w:ascii="Arial" w:hAnsi="Arial" w:cs="Arial"/>
                       <w:sz w:val="22"/>
                     </w:rPr>
-                    <w:t>_province}</w:t>
+                    <w:t>_province</w:t>
+                  </w:r>
+                  <w:proofErr w:type="spellEnd"/>
+                  <w:r>
+                    <w:rPr>
+                      <w:rFonts w:ascii="Arial" w:hAnsi="Arial" w:cs="Arial"/>
+                      <w:sz w:val="22"/>
+                    </w:rPr>
+                    <w:t>}</w:t>
                   </w:r>
                 </w:p>
               </w:txbxContent>
@@ -2487,6 +2689,7 @@
                     </w:rPr>
                     <w:t>{</w:t>
                   </w:r>
+                  <w:proofErr w:type="spellStart"/>
                   <w:r>
                     <w:rPr>
                       <w:rFonts w:ascii="Arial" w:hAnsi="Arial" w:cs="Arial"/>
@@ -2499,7 +2702,15 @@
                       <w:rFonts w:ascii="Arial" w:hAnsi="Arial" w:cs="Arial"/>
                       <w:sz w:val="22"/>
                     </w:rPr>
-                    <w:t>_city}</w:t>
+                    <w:t>_city</w:t>
+                  </w:r>
+                  <w:proofErr w:type="spellEnd"/>
+                  <w:r>
+                    <w:rPr>
+                      <w:rFonts w:ascii="Arial" w:hAnsi="Arial" w:cs="Arial"/>
+                      <w:sz w:val="22"/>
+                    </w:rPr>
+                    <w:t>}</w:t>
                   </w:r>
                 </w:p>
               </w:txbxContent>
@@ -2514,7 +2725,7 @@
           <w:sz w:val="22"/>
         </w:rPr>
         <w:pict w14:anchorId="3276579D">
-          <v:shape id="_x0000_s1097" type="#_x0000_t202" style="position:absolute;left:0;text-align:left;margin-left:362.25pt;margin-top:8.95pt;width:141.75pt;height:18pt;z-index:-3" stroked="f">
+          <v:shape id="_x0000_s1097" type="#_x0000_t202" style="position:absolute;left:0;text-align:left;margin-left:362.25pt;margin-top:8.95pt;width:141.75pt;height:18pt;z-index:-1" stroked="f">
             <v:textbox style="mso-next-textbox:#_x0000_s1097">
               <w:txbxContent>
                 <w:p>
@@ -2547,7 +2758,7 @@
           <w:sz w:val="22"/>
         </w:rPr>
         <w:pict w14:anchorId="010BE433">
-          <v:shape id="_x0000_s1096" type="#_x0000_t202" style="position:absolute;left:0;text-align:left;margin-left:211.5pt;margin-top:8.95pt;width:141.75pt;height:18pt;z-index:-4" stroked="f">
+          <v:shape id="_x0000_s1096" type="#_x0000_t202" style="position:absolute;left:0;text-align:left;margin-left:211.5pt;margin-top:8.95pt;width:141.75pt;height:18pt;z-index:-2" stroked="f">
             <v:textbox style="mso-next-textbox:#_x0000_s1096">
               <w:txbxContent>
                 <w:p>
@@ -2666,7 +2877,23 @@
                       <w:rFonts w:ascii="Arial" w:hAnsi="Arial" w:cs="Arial"/>
                       <w:sz w:val="22"/>
                     </w:rPr>
-                    <w:t>{petitioner_name}</w:t>
+                    <w:t>{</w:t>
+                  </w:r>
+                  <w:proofErr w:type="spellStart"/>
+                  <w:r>
+                    <w:rPr>
+                      <w:rFonts w:ascii="Arial" w:hAnsi="Arial" w:cs="Arial"/>
+                      <w:sz w:val="22"/>
+                    </w:rPr>
+                    <w:t>petitioner_name</w:t>
+                  </w:r>
+                  <w:proofErr w:type="spellEnd"/>
+                  <w:r>
+                    <w:rPr>
+                      <w:rFonts w:ascii="Arial" w:hAnsi="Arial" w:cs="Arial"/>
+                      <w:sz w:val="22"/>
+                    </w:rPr>
+                    <w:t>}</w:t>
                   </w:r>
                 </w:p>
                 <w:p>
@@ -2851,7 +3078,23 @@
                       <w:rFonts w:ascii="Arial" w:hAnsi="Arial" w:cs="Arial"/>
                       <w:sz w:val="22"/>
                     </w:rPr>
-                    <w:t>{petitioner_name}</w:t>
+                    <w:t>{</w:t>
+                  </w:r>
+                  <w:proofErr w:type="spellStart"/>
+                  <w:r>
+                    <w:rPr>
+                      <w:rFonts w:ascii="Arial" w:hAnsi="Arial" w:cs="Arial"/>
+                      <w:sz w:val="22"/>
+                    </w:rPr>
+                    <w:t>petitioner_name</w:t>
+                  </w:r>
+                  <w:proofErr w:type="spellEnd"/>
+                  <w:r>
+                    <w:rPr>
+                      <w:rFonts w:ascii="Arial" w:hAnsi="Arial" w:cs="Arial"/>
+                      <w:sz w:val="22"/>
+                    </w:rPr>
+                    <w:t>}</w:t>
                   </w:r>
                 </w:p>
                 <w:p>
@@ -2928,7 +3171,23 @@
                       <w:rFonts w:ascii="Arial" w:hAnsi="Arial" w:cs="Arial"/>
                       <w:sz w:val="22"/>
                     </w:rPr>
-                    <w:t>{petitioner_name}</w:t>
+                    <w:t>{</w:t>
+                  </w:r>
+                  <w:proofErr w:type="spellStart"/>
+                  <w:r>
+                    <w:rPr>
+                      <w:rFonts w:ascii="Arial" w:hAnsi="Arial" w:cs="Arial"/>
+                      <w:sz w:val="22"/>
+                    </w:rPr>
+                    <w:t>petitioner_name</w:t>
+                  </w:r>
+                  <w:proofErr w:type="spellEnd"/>
+                  <w:r>
+                    <w:rPr>
+                      <w:rFonts w:ascii="Arial" w:hAnsi="Arial" w:cs="Arial"/>
+                      <w:sz w:val="22"/>
+                    </w:rPr>
+                    <w:t>}</w:t>
                   </w:r>
                 </w:p>
               </w:txbxContent>
@@ -3063,7 +3322,15 @@
                       <w:rFonts w:ascii="Arial" w:hAnsi="Arial" w:cs="Arial"/>
                       <w:sz w:val="22"/>
                     </w:rPr>
-                    <w:t>{month</w:t>
+                    <w:t>{</w:t>
+                  </w:r>
+                  <w:proofErr w:type="spellStart"/>
+                  <w:r>
+                    <w:rPr>
+                      <w:rFonts w:ascii="Arial" w:hAnsi="Arial" w:cs="Arial"/>
+                      <w:sz w:val="22"/>
+                    </w:rPr>
+                    <w:t>month</w:t>
                   </w:r>
                   <w:r>
                     <w:rPr>
@@ -3077,7 +3344,15 @@
                       <w:rFonts w:ascii="Arial" w:hAnsi="Arial" w:cs="Arial"/>
                       <w:sz w:val="22"/>
                     </w:rPr>
-                    <w:t>year_ss}</w:t>
+                    <w:t>year_ss</w:t>
+                  </w:r>
+                  <w:proofErr w:type="spellEnd"/>
+                  <w:r>
+                    <w:rPr>
+                      <w:rFonts w:ascii="Arial" w:hAnsi="Arial" w:cs="Arial"/>
+                      <w:sz w:val="22"/>
+                    </w:rPr>
+                    <w:t>}</w:t>
                   </w:r>
                 </w:p>
               </w:txbxContent>
@@ -3142,7 +3417,23 @@
                       <w:rFonts w:ascii="Arial" w:hAnsi="Arial" w:cs="Arial"/>
                       <w:sz w:val="22"/>
                     </w:rPr>
-                    <w:t>{day_ss}</w:t>
+                    <w:t>{</w:t>
+                  </w:r>
+                  <w:proofErr w:type="spellStart"/>
+                  <w:r>
+                    <w:rPr>
+                      <w:rFonts w:ascii="Arial" w:hAnsi="Arial" w:cs="Arial"/>
+                      <w:sz w:val="22"/>
+                    </w:rPr>
+                    <w:t>day_ss</w:t>
+                  </w:r>
+                  <w:proofErr w:type="spellEnd"/>
+                  <w:r>
+                    <w:rPr>
+                      <w:rFonts w:ascii="Arial" w:hAnsi="Arial" w:cs="Arial"/>
+                      <w:sz w:val="22"/>
+                    </w:rPr>
+                    <w:t>}</w:t>
                   </w:r>
                   <w:r>
                     <w:rPr>
@@ -3203,12 +3494,21 @@
                     </w:rPr>
                     <w:t>{</w:t>
                   </w:r>
-                  <w:r>
-                    <w:rPr>
-                      <w:rFonts w:ascii="Arial" w:hAnsi="Arial" w:cs="Arial"/>
-                      <w:sz w:val="22"/>
-                    </w:rPr>
-                    <w:t>issued_on}</w:t>
+                  <w:proofErr w:type="spellStart"/>
+                  <w:r>
+                    <w:rPr>
+                      <w:rFonts w:ascii="Arial" w:hAnsi="Arial" w:cs="Arial"/>
+                      <w:sz w:val="22"/>
+                    </w:rPr>
+                    <w:t>issued_on</w:t>
+                  </w:r>
+                  <w:proofErr w:type="spellEnd"/>
+                  <w:r>
+                    <w:rPr>
+                      <w:rFonts w:ascii="Arial" w:hAnsi="Arial" w:cs="Arial"/>
+                      <w:sz w:val="22"/>
+                    </w:rPr>
+                    <w:t>}</w:t>
                   </w:r>
                 </w:p>
               </w:txbxContent>
@@ -3242,7 +3542,23 @@
                       <w:rFonts w:ascii="Arial" w:hAnsi="Arial" w:cs="Arial"/>
                       <w:sz w:val="22"/>
                     </w:rPr>
-                    <w:t>{exhibiting_number}</w:t>
+                    <w:t>{</w:t>
+                  </w:r>
+                  <w:proofErr w:type="spellStart"/>
+                  <w:r>
+                    <w:rPr>
+                      <w:rFonts w:ascii="Arial" w:hAnsi="Arial" w:cs="Arial"/>
+                      <w:sz w:val="22"/>
+                    </w:rPr>
+                    <w:t>exhibiting_number</w:t>
+                  </w:r>
+                  <w:proofErr w:type="spellEnd"/>
+                  <w:r>
+                    <w:rPr>
+                      <w:rFonts w:ascii="Arial" w:hAnsi="Arial" w:cs="Arial"/>
+                      <w:sz w:val="22"/>
+                    </w:rPr>
+                    <w:t>}</w:t>
                   </w:r>
                 </w:p>
               </w:txbxContent>
@@ -3278,6 +3594,7 @@
                     </w:rPr>
                     <w:t>{</w:t>
                   </w:r>
+                  <w:proofErr w:type="spellStart"/>
                   <w:r>
                     <w:rPr>
                       <w:rFonts w:ascii="Arial" w:hAnsi="Arial" w:cs="Arial"/>
@@ -3285,6 +3602,7 @@
                     </w:rPr>
                     <w:t>issued_at</w:t>
                   </w:r>
+                  <w:proofErr w:type="spellEnd"/>
                   <w:r>
                     <w:rPr>
                       <w:rFonts w:ascii="Arial" w:hAnsi="Arial" w:cs="Arial"/>
@@ -3326,6 +3644,7 @@
                     </w:rPr>
                     <w:t>{</w:t>
                   </w:r>
+                  <w:proofErr w:type="spellStart"/>
                   <w:r>
                     <w:rPr>
                       <w:rFonts w:ascii="Arial" w:hAnsi="Arial" w:cs="Arial"/>
@@ -3333,6 +3652,7 @@
                     </w:rPr>
                     <w:t>subscribe_sworn</w:t>
                   </w:r>
+                  <w:proofErr w:type="spellEnd"/>
                   <w:r>
                     <w:rPr>
                       <w:rFonts w:ascii="Arial" w:hAnsi="Arial" w:cs="Arial"/>
@@ -3363,7 +3683,21 @@
         <w:rPr>
           <w:color w:val="000000"/>
         </w:rPr>
-        <w:t xml:space="preserve"> {exhibiting_his_her}</w:t>
+        <w:t xml:space="preserve"> {</w:t>
+      </w:r>
+      <w:proofErr w:type="spellStart"/>
+      <w:r>
+        <w:rPr>
+          <w:color w:val="000000"/>
+        </w:rPr>
+        <w:t>exhibiting_his_her</w:t>
+      </w:r>
+      <w:proofErr w:type="spellEnd"/>
+      <w:r>
+        <w:rPr>
+          <w:color w:val="000000"/>
+        </w:rPr>
+        <w:t>}</w:t>
       </w:r>
       <w:r>
         <w:rPr>
@@ -3405,7 +3739,25 @@
                       <w:b/>
                       <w:sz w:val="22"/>
                     </w:rPr>
-                    <w:t>{administering_officer}</w:t>
+                    <w:t>{</w:t>
+                  </w:r>
+                  <w:proofErr w:type="spellStart"/>
+                  <w:r>
+                    <w:rPr>
+                      <w:rFonts w:ascii="Arial" w:hAnsi="Arial" w:cs="Arial"/>
+                      <w:b/>
+                      <w:sz w:val="22"/>
+                    </w:rPr>
+                    <w:t>administering_officer</w:t>
+                  </w:r>
+                  <w:proofErr w:type="spellEnd"/>
+                  <w:r>
+                    <w:rPr>
+                      <w:rFonts w:ascii="Arial" w:hAnsi="Arial" w:cs="Arial"/>
+                      <w:b/>
+                      <w:sz w:val="22"/>
+                    </w:rPr>
+                    <w:t>}</w:t>
                   </w:r>
                 </w:p>
                 <w:p>
@@ -3422,7 +3774,23 @@
                       <w:rFonts w:ascii="Arial" w:hAnsi="Arial" w:cs="Arial"/>
                       <w:sz w:val="22"/>
                     </w:rPr>
-                    <w:t>{administering_position}</w:t>
+                    <w:t>{</w:t>
+                  </w:r>
+                  <w:proofErr w:type="spellStart"/>
+                  <w:r>
+                    <w:rPr>
+                      <w:rFonts w:ascii="Arial" w:hAnsi="Arial" w:cs="Arial"/>
+                      <w:sz w:val="22"/>
+                    </w:rPr>
+                    <w:t>administering_position</w:t>
+                  </w:r>
+                  <w:proofErr w:type="spellEnd"/>
+                  <w:r>
+                    <w:rPr>
+                      <w:rFonts w:ascii="Arial" w:hAnsi="Arial" w:cs="Arial"/>
+                      <w:sz w:val="22"/>
+                    </w:rPr>
+                    <w:t>}</w:t>
                   </w:r>
                 </w:p>
               </w:txbxContent>
@@ -3694,7 +4062,25 @@
           <w:color w:val="000000"/>
           <w:sz w:val="22"/>
         </w:rPr>
-        <w:t>{error_num}</w:t>
+        <w:t>{</w:t>
+      </w:r>
+      <w:proofErr w:type="spellStart"/>
+      <w:r>
+        <w:rPr>
+          <w:b/>
+          <w:color w:val="000000"/>
+          <w:sz w:val="22"/>
+        </w:rPr>
+        <w:t>error_num</w:t>
+      </w:r>
+      <w:proofErr w:type="spellEnd"/>
+      <w:r>
+        <w:rPr>
+          <w:b/>
+          <w:color w:val="000000"/>
+          <w:sz w:val="22"/>
+        </w:rPr>
+        <w:t>}</w:t>
       </w:r>
     </w:p>
     <w:p>
@@ -3709,6 +4095,36 @@
           <w:sz w:val="22"/>
         </w:rPr>
       </w:pPr>
+      <w:r>
+        <w:rPr>
+          <w:b/>
+          <w:noProof/>
+          <w:color w:val="000000"/>
+          <w:sz w:val="22"/>
+        </w:rPr>
+        <w:pict w14:anchorId="4AF3E2B1">
+          <v:shape id="_x0000_s1408" type="#_x0000_t202" style="position:absolute;left:0;text-align:left;margin-left:90pt;margin-top:7.5pt;width:22.5pt;height:19.5pt;z-index:40" filled="f" stroked="f" strokeweight="3pt">
+            <v:stroke linestyle="thinThin"/>
+            <v:textbox>
+              <w:txbxContent>
+                <w:p>
+                  <w:pPr>
+                    <w:rPr>
+                      <w:lang w:val="en-PH"/>
+                    </w:rPr>
+                  </w:pPr>
+                  <w:r>
+                    <w:rPr>
+                      <w:lang w:val="en-PH"/>
+                    </w:rPr>
+                    <w:t>x</w:t>
+                  </w:r>
+                </w:p>
+              </w:txbxContent>
+            </v:textbox>
+          </v:shape>
+        </w:pict>
+      </w:r>
       <w:r>
         <w:rPr>
           <w:b/>
@@ -3774,6 +4190,13 @@
                       <w:sz w:val="22"/>
                     </w:rPr>
                     <w:t>{</w:t>
+                  </w:r>
+                  <w:r>
+                    <w:rPr>
+                      <w:rFonts w:ascii="Arial" w:hAnsi="Arial" w:cs="Arial"/>
+                      <w:sz w:val="22"/>
+                    </w:rPr>
+                    <w:t>@</w:t>
                   </w:r>
                   <w:r>
                     <w:rPr>
@@ -4056,6 +4479,7 @@
                     </w:rPr>
                     <w:t>{</w:t>
                   </w:r>
+                  <w:proofErr w:type="spellStart"/>
                   <w:r>
                     <w:rPr>
                       <w:rFonts w:ascii="Arial" w:hAnsi="Arial" w:cs="Arial"/>
@@ -4064,6 +4488,7 @@
                     </w:rPr>
                     <w:t>municipal_civil_registrar</w:t>
                   </w:r>
+                  <w:proofErr w:type="spellEnd"/>
                   <w:r>
                     <w:rPr>
                       <w:rFonts w:ascii="Arial" w:hAnsi="Arial" w:cs="Arial"/>
@@ -4108,6 +4533,7 @@
                     </w:rPr>
                     <w:t>{</w:t>
                   </w:r>
+                  <w:proofErr w:type="spellStart"/>
                   <w:r>
                     <w:rPr>
                       <w:rFonts w:ascii="Arial" w:hAnsi="Arial" w:cs="Arial"/>
@@ -4116,6 +4542,7 @@
                     </w:rPr>
                     <w:t>action_date</w:t>
                   </w:r>
+                  <w:proofErr w:type="spellEnd"/>
                   <w:r>
                     <w:rPr>
                       <w:rFonts w:ascii="Arial" w:hAnsi="Arial" w:cs="Arial"/>
@@ -4328,7 +4755,15 @@
                       <w:rFonts w:ascii="Arial" w:hAnsi="Arial" w:cs="Arial"/>
                       <w:sz w:val="22"/>
                     </w:rPr>
-                    <w:t>{o</w:t>
+                    <w:t>{</w:t>
+                  </w:r>
+                  <w:proofErr w:type="spellStart"/>
+                  <w:r>
+                    <w:rPr>
+                      <w:rFonts w:ascii="Arial" w:hAnsi="Arial" w:cs="Arial"/>
+                      <w:sz w:val="22"/>
+                    </w:rPr>
+                    <w:t>o</w:t>
                   </w:r>
                   <w:r>
                     <w:rPr>
@@ -4342,7 +4777,15 @@
                       <w:rFonts w:ascii="Arial" w:hAnsi="Arial" w:cs="Arial"/>
                       <w:sz w:val="22"/>
                     </w:rPr>
-                    <w:t>r_number}</w:t>
+                    <w:t>r_number</w:t>
+                  </w:r>
+                  <w:proofErr w:type="spellEnd"/>
+                  <w:r>
+                    <w:rPr>
+                      <w:rFonts w:ascii="Arial" w:hAnsi="Arial" w:cs="Arial"/>
+                      <w:sz w:val="22"/>
+                    </w:rPr>
+                    <w:t>}</w:t>
                   </w:r>
                 </w:p>
                 <w:p>
@@ -4359,7 +4802,23 @@
                       <w:rFonts w:ascii="Arial" w:hAnsi="Arial" w:cs="Arial"/>
                       <w:sz w:val="22"/>
                     </w:rPr>
-                    <w:t>{amount_paid}</w:t>
+                    <w:t>{</w:t>
+                  </w:r>
+                  <w:proofErr w:type="spellStart"/>
+                  <w:r>
+                    <w:rPr>
+                      <w:rFonts w:ascii="Arial" w:hAnsi="Arial" w:cs="Arial"/>
+                      <w:sz w:val="22"/>
+                    </w:rPr>
+                    <w:t>amount_paid</w:t>
+                  </w:r>
+                  <w:proofErr w:type="spellEnd"/>
+                  <w:r>
+                    <w:rPr>
+                      <w:rFonts w:ascii="Arial" w:hAnsi="Arial" w:cs="Arial"/>
+                      <w:sz w:val="22"/>
+                    </w:rPr>
+                    <w:t>}</w:t>
                   </w:r>
                 </w:p>
                 <w:p>
@@ -4378,6 +4837,7 @@
                     </w:rPr>
                     <w:t>{</w:t>
                   </w:r>
+                  <w:proofErr w:type="spellStart"/>
                   <w:r>
                     <w:rPr>
                       <w:rFonts w:ascii="Arial" w:hAnsi="Arial" w:cs="Arial"/>
@@ -4385,6 +4845,7 @@
                     </w:rPr>
                     <w:t>date_paid</w:t>
                   </w:r>
+                  <w:proofErr w:type="spellEnd"/>
                   <w:r>
                     <w:rPr>
                       <w:rFonts w:ascii="Arial" w:hAnsi="Arial" w:cs="Arial"/>
@@ -4509,7 +4970,7 @@
 </file>
 
 <file path=word/numbering.xml><?xml version="1.0" encoding="utf-8"?>
-<w:numbering xmlns:wpc="http://schemas.microsoft.com/office/word/2010/wordprocessingCanvas" xmlns:cx="http://schemas.microsoft.com/office/drawing/2014/chartex" xmlns:cx1="http://schemas.microsoft.com/office/drawing/2015/9/8/chartex" xmlns:cx2="http://schemas.microsoft.com/office/drawing/2015/10/21/chartex" xmlns:cx3="http://schemas.microsoft.com/office/drawing/2016/5/9/chartex" xmlns:cx4="http://schemas.microsoft.com/office/drawing/2016/5/10/chartex" xmlns:cx5="http://schemas.microsoft.com/office/drawing/2016/5/11/chartex" xmlns:cx6="http://schemas.microsoft.com/office/drawing/2016/5/12/chartex" xmlns:cx7="http://schemas.microsoft.com/office/drawing/2016/5/13/chartex" xmlns:cx8="http://schemas.microsoft.com/office/drawing/2016/5/14/chartex" xmlns:mc="http://schemas.openxmlformats.org/markup-compatibility/2006" xmlns:aink="http://schemas.microsoft.com/office/drawing/2016/ink" xmlns:am3d="http://schemas.microsoft.com/office/drawing/2017/model3d" xmlns:o="urn:schemas-microsoft-com:office:office" xmlns:oel="http://schemas.microsoft.com/office/2019/extlst" xmlns:r="http://schemas.openxmlformats.org/officeDocument/2006/relationships" xmlns:m="http://schemas.openxmlformats.org/officeDocument/2006/math" xmlns:v="urn:schemas-microsoft-com:vml" xmlns:wp14="http://schemas.microsoft.com/office/word/2010/wordprocessingDrawing" xmlns:wp="http://schemas.openxmlformats.org/drawingml/2006/wordprocessingDrawing" xmlns:w10="urn:schemas-microsoft-com:office:word" xmlns:w="http://schemas.openxmlformats.org/wordprocessingml/2006/main" xmlns:w14="http://schemas.microsoft.com/office/word/2010/wordml" xmlns:w15="http://schemas.microsoft.com/office/word/2012/wordml" xmlns:w16cex="http://schemas.microsoft.com/office/word/2018/wordml/cex" xmlns:w16cid="http://schemas.microsoft.com/office/word/2016/wordml/cid" xmlns:w16="http://schemas.microsoft.com/office/word/2018/wordml" xmlns:w16du="http://schemas.microsoft.com/office/word/2023/wordml/word16du" xmlns:w16sdtdh="http://schemas.microsoft.com/office/word/2020/wordml/sdtdatahash" xmlns:w16se="http://schemas.microsoft.com/office/word/2015/wordml/symex" xmlns:wpg="http://schemas.microsoft.com/office/word/2010/wordprocessingGroup" xmlns:wpi="http://schemas.microsoft.com/office/word/2010/wordprocessingInk" xmlns:wne="http://schemas.microsoft.com/office/word/2006/wordml" xmlns:wps="http://schemas.microsoft.com/office/word/2010/wordprocessingShape" mc:Ignorable="w14 w15 w16se w16cid w16 w16cex w16sdtdh w16du wp14">
+<w:numbering xmlns:wpc="http://schemas.microsoft.com/office/word/2010/wordprocessingCanvas" xmlns:cx="http://schemas.microsoft.com/office/drawing/2014/chartex" xmlns:cx1="http://schemas.microsoft.com/office/drawing/2015/9/8/chartex" xmlns:cx2="http://schemas.microsoft.com/office/drawing/2015/10/21/chartex" xmlns:cx3="http://schemas.microsoft.com/office/drawing/2016/5/9/chartex" xmlns:cx4="http://schemas.microsoft.com/office/drawing/2016/5/10/chartex" xmlns:cx5="http://schemas.microsoft.com/office/drawing/2016/5/11/chartex" xmlns:cx6="http://schemas.microsoft.com/office/drawing/2016/5/12/chartex" xmlns:cx7="http://schemas.microsoft.com/office/drawing/2016/5/13/chartex" xmlns:cx8="http://schemas.microsoft.com/office/drawing/2016/5/14/chartex" xmlns:mc="http://schemas.openxmlformats.org/markup-compatibility/2006" xmlns:aink="http://schemas.microsoft.com/office/drawing/2016/ink" xmlns:am3d="http://schemas.microsoft.com/office/drawing/2017/model3d" xmlns:o="urn:schemas-microsoft-com:office:office" xmlns:oel="http://schemas.microsoft.com/office/2019/extlst" xmlns:r="http://schemas.openxmlformats.org/officeDocument/2006/relationships" xmlns:m="http://schemas.openxmlformats.org/officeDocument/2006/math" xmlns:v="urn:schemas-microsoft-com:vml" xmlns:wp14="http://schemas.microsoft.com/office/word/2010/wordprocessingDrawing" xmlns:wp="http://schemas.openxmlformats.org/drawingml/2006/wordprocessingDrawing" xmlns:w10="urn:schemas-microsoft-com:office:word" xmlns:w="http://schemas.openxmlformats.org/wordprocessingml/2006/main" xmlns:w14="http://schemas.microsoft.com/office/word/2010/wordml" xmlns:w15="http://schemas.microsoft.com/office/word/2012/wordml" xmlns:w16cex="http://schemas.microsoft.com/office/word/2018/wordml/cex" xmlns:w16cid="http://schemas.microsoft.com/office/word/2016/wordml/cid" xmlns:w16="http://schemas.microsoft.com/office/word/2018/wordml" xmlns:w16du="http://schemas.microsoft.com/office/word/2023/wordml/word16du" xmlns:w16sdtdh="http://schemas.microsoft.com/office/word/2020/wordml/sdtdatahash" xmlns:w16sdtfl="http://schemas.microsoft.com/office/word/2024/wordml/sdtformatlock" xmlns:w16se="http://schemas.microsoft.com/office/word/2015/wordml/symex" xmlns:wpg="http://schemas.microsoft.com/office/word/2010/wordprocessingGroup" xmlns:wpi="http://schemas.microsoft.com/office/word/2010/wordprocessingInk" xmlns:wne="http://schemas.microsoft.com/office/word/2006/wordml" xmlns:wps="http://schemas.microsoft.com/office/word/2010/wordprocessingShape" mc:Ignorable="w14 w15 w16se w16cid w16 w16cex w16sdtdh w16sdtfl w16du wp14">
   <w:abstractNum w:abstractNumId="0" w15:restartNumberingAfterBreak="0">
     <w:nsid w:val="011660DF"/>
     <w:multiLevelType w:val="hybridMultilevel"/>
@@ -5650,7 +6111,7 @@
 </file>
 
 <file path=word/styles.xml><?xml version="1.0" encoding="utf-8"?>
-<w:styles xmlns:mc="http://schemas.openxmlformats.org/markup-compatibility/2006" xmlns:r="http://schemas.openxmlformats.org/officeDocument/2006/relationships" xmlns:w="http://schemas.openxmlformats.org/wordprocessingml/2006/main" xmlns:w14="http://schemas.microsoft.com/office/word/2010/wordml" xmlns:w15="http://schemas.microsoft.com/office/word/2012/wordml" xmlns:w16cex="http://schemas.microsoft.com/office/word/2018/wordml/cex" xmlns:w16cid="http://schemas.microsoft.com/office/word/2016/wordml/cid" xmlns:w16="http://schemas.microsoft.com/office/word/2018/wordml" xmlns:w16du="http://schemas.microsoft.com/office/word/2023/wordml/word16du" xmlns:w16sdtdh="http://schemas.microsoft.com/office/word/2020/wordml/sdtdatahash" xmlns:w16se="http://schemas.microsoft.com/office/word/2015/wordml/symex" mc:Ignorable="w14 w15 w16se w16cid w16 w16cex w16sdtdh w16du">
+<w:styles xmlns:mc="http://schemas.openxmlformats.org/markup-compatibility/2006" xmlns:r="http://schemas.openxmlformats.org/officeDocument/2006/relationships" xmlns:w="http://schemas.openxmlformats.org/wordprocessingml/2006/main" xmlns:w14="http://schemas.microsoft.com/office/word/2010/wordml" xmlns:w15="http://schemas.microsoft.com/office/word/2012/wordml" xmlns:w16cex="http://schemas.microsoft.com/office/word/2018/wordml/cex" xmlns:w16cid="http://schemas.microsoft.com/office/word/2016/wordml/cid" xmlns:w16="http://schemas.microsoft.com/office/word/2018/wordml" xmlns:w16du="http://schemas.microsoft.com/office/word/2023/wordml/word16du" xmlns:w16sdtdh="http://schemas.microsoft.com/office/word/2020/wordml/sdtdatahash" xmlns:w16sdtfl="http://schemas.microsoft.com/office/word/2024/wordml/sdtformatlock" xmlns:w16se="http://schemas.microsoft.com/office/word/2015/wordml/symex" mc:Ignorable="w14 w15 w16se w16cid w16 w16cex w16sdtdh w16sdtfl w16du">
   <w:docDefaults>
     <w:rPrDefault>
       <w:rPr>

</xml_diff>